<commit_message>
updated deign safety report
</commit_message>
<xml_diff>
--- a/documents/design-safety-report-stc-V0.0.1.docx
+++ b/documents/design-safety-report-stc-V0.0.1.docx
@@ -5,22 +5,48 @@
     <w:p>
       <w:pPr>
         <w:pStyle w:val="Title"/>
-      </w:pPr>
-      <w:r>
+        <w:rPr>
+          <w:sz w:val="40"/>
+          <w:szCs w:val="40"/>
+        </w:rPr>
+      </w:pPr>
+      <w:r>
+        <w:rPr>
+          <w:sz w:val="40"/>
+          <w:szCs w:val="40"/>
+        </w:rPr>
         <w:t>Design Safety Report</w:t>
       </w:r>
       <w:r>
+        <w:rPr>
+          <w:sz w:val="40"/>
+          <w:szCs w:val="40"/>
+        </w:rPr>
         <w:t>:</w:t>
       </w:r>
-    </w:p>
-    <w:p>
-      <w:pPr>
-        <w:pStyle w:val="Title"/>
-      </w:pPr>
-      <w:r>
+      <w:r>
+        <w:rPr>
+          <w:sz w:val="40"/>
+          <w:szCs w:val="40"/>
+        </w:rPr>
+        <w:t xml:space="preserve"> </w:t>
+      </w:r>
+      <w:r>
+        <w:rPr>
+          <w:b/>
+          <w:bCs/>
+          <w:sz w:val="40"/>
+          <w:szCs w:val="40"/>
+        </w:rPr>
         <w:t>S</w:t>
       </w:r>
       <w:r>
+        <w:rPr>
+          <w:b/>
+          <w:bCs/>
+          <w:sz w:val="40"/>
+          <w:szCs w:val="40"/>
+        </w:rPr>
         <w:t>ingle Tube Condenser</w:t>
       </w:r>
     </w:p>
@@ -219,15 +245,46 @@
     </w:p>
     <w:p>
       <w:pPr>
+        <w:pStyle w:val="Heading3"/>
+      </w:pPr>
+      <w:r>
+        <w:t>Water Heater</w:t>
+      </w:r>
+    </w:p>
+    <w:p>
+      <w:r>
+        <w:t xml:space="preserve">The water heater utilises a standard 3 </w:t>
+      </w:r>
+      <w:r>
+        <w:rPr>
+          <w:rFonts w:ascii="Cambria Math" w:hAnsi="Cambria Math"/>
+        </w:rPr>
+        <w:t xml:space="preserve">× </w:t>
+      </w:r>
+      <w:r>
+        <w:t xml:space="preserve">3 kW, 3 phase heating element with a thermostat set to 100 </w:t>
+      </w:r>
+      <w:r>
+        <w:rPr>
+          <w:rFonts w:ascii="Cambria Math" w:hAnsi="Cambria Math"/>
+        </w:rPr>
+        <w:t>°</w:t>
+      </w:r>
+      <w:r>
+        <w:t>C. This heating element is fully submerged in the working fluid tank during operation.</w:t>
+      </w:r>
+    </w:p>
+    <w:p>
+      <w:pPr>
         <w:pStyle w:val="Heading4"/>
       </w:pPr>
       <w:r>
-        <w:t>Water Heater</w:t>
-      </w:r>
-    </w:p>
-    <w:p>
-      <w:r>
-        <w:t xml:space="preserve">The water heater utilises a standard 3 </w:t>
+        <w:t>Solvent Heater</w:t>
+      </w:r>
+    </w:p>
+    <w:p>
+      <w:r>
+        <w:t xml:space="preserve">The solvent heater utilises a 3 </w:t>
       </w:r>
       <w:r>
         <w:rPr>
@@ -236,7 +293,19 @@
         <w:t xml:space="preserve">× </w:t>
       </w:r>
       <w:r>
-        <w:t xml:space="preserve">3 kW, 3 phase heating element with a thermostat set to 100 </w:t>
+        <w:t>3 kW, 3 phase heating element with a thermostat set</w:t>
+      </w:r>
+      <w:r>
+        <w:t xml:space="preserve"> to</w:t>
+      </w:r>
+      <w:r>
+        <w:t xml:space="preserve"> </w:t>
+      </w:r>
+      <w:r>
+        <w:t>85</w:t>
+      </w:r>
+      <w:r>
+        <w:t xml:space="preserve"> </w:t>
       </w:r>
       <w:r>
         <w:rPr>
@@ -245,71 +314,31 @@
         <w:t>°</w:t>
       </w:r>
       <w:r>
-        <w:t>C. This heating element is fully submerged in the working fluid tank during operation.</w:t>
-      </w:r>
-    </w:p>
-    <w:p>
-      <w:pPr>
-        <w:pStyle w:val="Heading4"/>
-      </w:pPr>
-      <w:r>
-        <w:t>Solvent Heater</w:t>
-      </w:r>
-    </w:p>
-    <w:p>
-      <w:r>
-        <w:t xml:space="preserve">The solvent heater utilises a 3 </w:t>
+        <w:t>C. The solvent heating element is submerged in a water bath below the working fluid tank.</w:t>
+      </w:r>
+      <w:r>
+        <w:t xml:space="preserve"> </w:t>
+      </w:r>
+      <w:r>
+        <w:t xml:space="preserve">During operation the water bath is heated to </w:t>
+      </w:r>
+      <w:r>
+        <w:t>85</w:t>
+      </w:r>
+      <w:r>
+        <w:t xml:space="preserve"> </w:t>
       </w:r>
       <w:r>
         <w:rPr>
           <w:rFonts w:ascii="Cambria Math" w:hAnsi="Cambria Math"/>
         </w:rPr>
-        <w:t xml:space="preserve">× </w:t>
-      </w:r>
-      <w:r>
-        <w:t>3 kW, 3 phase heating element with a thermostat set</w:t>
-      </w:r>
-      <w:r>
-        <w:t xml:space="preserve"> to</w:t>
-      </w:r>
-      <w:r>
-        <w:t xml:space="preserve"> </w:t>
-      </w:r>
-      <w:r>
-        <w:t>85</w:t>
-      </w:r>
-      <w:r>
-        <w:t xml:space="preserve"> </w:t>
-      </w:r>
-      <w:r>
-        <w:rPr>
-          <w:rFonts w:ascii="Cambria Math" w:hAnsi="Cambria Math"/>
-        </w:rPr>
         <w:t>°</w:t>
       </w:r>
       <w:r>
-        <w:t xml:space="preserve">C. The solvent heating element is submerged in a water bath below the working fluid tank. </w:t>
-      </w:r>
-      <w:r>
-        <w:lastRenderedPageBreak/>
-        <w:t xml:space="preserve">During operation the water bath is heated to </w:t>
-      </w:r>
-      <w:r>
-        <w:t>85</w:t>
-      </w:r>
-      <w:r>
-        <w:t xml:space="preserve"> </w:t>
-      </w:r>
-      <w:r>
-        <w:rPr>
-          <w:rFonts w:ascii="Cambria Math" w:hAnsi="Cambria Math"/>
-        </w:rPr>
-        <w:t>°</w:t>
-      </w:r>
-      <w:r>
         <w:t>C, and transfers heat through the tank walls into the working fluid tank. The heater in the working fluid tank MUST be disabled during this mode of operation.</w:t>
       </w:r>
     </w:p>
+    <w:p/>
     <w:p>
       <w:pPr>
         <w:pStyle w:val="Heading1"/>
@@ -584,12 +613,16 @@
       </w:pPr>
     </w:p>
     <w:p/>
+    <w:p/>
+    <w:p/>
+    <w:p/>
+    <w:p/>
+    <w:p/>
     <w:p>
       <w:pPr>
         <w:pStyle w:val="Heading2"/>
       </w:pPr>
       <w:r>
-        <w:lastRenderedPageBreak/>
         <w:t>Hardware Controls</w:t>
       </w:r>
     </w:p>
@@ -697,11 +730,6 @@
     </w:p>
     <w:p>
       <w:r>
-        <w:t>NOTE:</w:t>
-      </w:r>
-    </w:p>
-    <w:p>
-      <w:r>
         <w:t>If Working Fluid == SOLVENT:</w:t>
       </w:r>
     </w:p>
@@ -776,12 +804,12 @@
         <w:t>If Water level in water bath tank is too low no dangerous situation can result.</w:t>
       </w:r>
     </w:p>
+    <w:p/>
     <w:p>
       <w:pPr>
         <w:pStyle w:val="Heading3"/>
       </w:pPr>
       <w:r>
-        <w:lastRenderedPageBreak/>
         <w:t>Activation of Heating elements with incorrect working fluid</w:t>
       </w:r>
     </w:p>
@@ -895,11 +923,6 @@
         <w:t xml:space="preserve"> then control voltage running through the relay will be lost and heaters will power down, even if heater power is still available on a different phase.</w:t>
       </w:r>
     </w:p>
-    <w:p>
-      <w:r>
-        <w:t>#TODO Currently testing/Implementing this system</w:t>
-      </w:r>
-    </w:p>
     <w:p/>
     <w:p/>
     <w:p>
@@ -1143,7 +1166,6 @@
         <w:t>Pitot tube implemented at entrance to Extraction fan. Software interlock and FATAL error generated if the system does not detect low pressure.</w:t>
       </w:r>
     </w:p>
-    <w:p/>
     <w:p>
       <w:pPr>
         <w:pStyle w:val="Heading3"/>
@@ -1182,10 +1204,6 @@
         <w:t>.</w:t>
       </w:r>
     </w:p>
-    <w:p/>
-    <w:p/>
-    <w:p/>
-    <w:p/>
     <w:p>
       <w:pPr>
         <w:pStyle w:val="Heading2"/>
@@ -1270,7 +1288,6 @@
         </w:numPr>
       </w:pPr>
       <w:r>
-        <w:lastRenderedPageBreak/>
         <w:t>If correct level of solvent is added, Float switch will be LOW and heater will be prevented from actuation</w:t>
       </w:r>
     </w:p>
@@ -1434,7 +1451,7 @@
   <w:p>
     <w:pPr>
       <w:pStyle w:val="Header"/>
-      <w:ind w:firstLine="720"/>
+      <w:jc w:val="right"/>
       <w:rPr>
         <w:sz w:val="20"/>
         <w:szCs w:val="20"/>
@@ -1447,33 +1464,17 @@
         <w:szCs w:val="24"/>
       </w:rPr>
       <w:drawing>
-        <wp:anchor distT="0" distB="0" distL="114300" distR="114300" simplePos="0" relativeHeight="251658240" behindDoc="0" locked="0" layoutInCell="1" allowOverlap="1" wp14:anchorId="2B44F311" wp14:editId="03C30395">
+        <wp:anchor distT="0" distB="0" distL="114300" distR="114300" simplePos="0" relativeHeight="251658240" behindDoc="0" locked="0" layoutInCell="1" allowOverlap="1" wp14:anchorId="2B44F311" wp14:editId="665CA75C">
           <wp:simplePos x="0" y="0"/>
           <wp:positionH relativeFrom="column">
-            <wp:posOffset>-768350</wp:posOffset>
+            <wp:posOffset>-753440</wp:posOffset>
           </wp:positionH>
           <wp:positionV relativeFrom="paragraph">
-            <wp:posOffset>-361620</wp:posOffset>
+            <wp:posOffset>-376377</wp:posOffset>
           </wp:positionV>
           <wp:extent cx="2680335" cy="840740"/>
           <wp:effectExtent l="0" t="0" r="5715" b="0"/>
-          <wp:wrapThrough wrapText="bothSides">
-            <wp:wrapPolygon edited="0">
-              <wp:start x="461" y="0"/>
-              <wp:lineTo x="0" y="3915"/>
-              <wp:lineTo x="0" y="17130"/>
-              <wp:lineTo x="461" y="21045"/>
-              <wp:lineTo x="13817" y="21045"/>
-              <wp:lineTo x="21493" y="21045"/>
-              <wp:lineTo x="21493" y="17130"/>
-              <wp:lineTo x="6141" y="15662"/>
-              <wp:lineTo x="18883" y="12236"/>
-              <wp:lineTo x="19497" y="7831"/>
-              <wp:lineTo x="17041" y="7831"/>
-              <wp:lineTo x="3070" y="0"/>
-              <wp:lineTo x="461" y="0"/>
-            </wp:wrapPolygon>
-          </wp:wrapThrough>
+          <wp:wrapNone/>
           <wp:docPr id="2" name="Picture 2"/>
           <wp:cNvGraphicFramePr>
             <a:graphicFrameLocks xmlns:a="http://schemas.openxmlformats.org/drawingml/2006/main" noChangeAspect="1"/>
@@ -1530,19 +1531,16 @@
         <w:sz w:val="24"/>
         <w:szCs w:val="24"/>
       </w:rPr>
-      <w:t xml:space="preserve">  </w:t>
-    </w:r>
-    <w:r>
-      <w:rPr>
-        <w:sz w:val="24"/>
-        <w:szCs w:val="24"/>
-      </w:rPr>
       <w:t>Safety Report</w:t>
     </w:r>
     <w:r>
-      <w:t xml:space="preserve">          </w:t>
+      <w:t xml:space="preserve"> </w:t>
     </w:r>
     <w:r>
+      <w:rPr>
+        <w:sz w:val="18"/>
+        <w:szCs w:val="18"/>
+      </w:rPr>
       <w:tab/>
     </w:r>
     <w:r>
@@ -1550,7 +1548,7 @@
         <w:sz w:val="18"/>
         <w:szCs w:val="18"/>
       </w:rPr>
-      <w:t xml:space="preserve"> Author: Imogen Heard</w:t>
+      <w:t>Author: Imogen Heard</w:t>
     </w:r>
   </w:p>
   <w:p>
@@ -1639,13 +1637,13 @@
       <mc:AlternateContent>
         <mc:Choice Requires="wps">
           <w:drawing>
-            <wp:anchor distT="0" distB="0" distL="114300" distR="114300" simplePos="0" relativeHeight="251659264" behindDoc="0" locked="0" layoutInCell="1" allowOverlap="1" wp14:anchorId="66B3DECF" wp14:editId="257C686F">
+            <wp:anchor distT="0" distB="0" distL="114300" distR="114300" simplePos="0" relativeHeight="251659264" behindDoc="0" locked="0" layoutInCell="1" allowOverlap="1" wp14:anchorId="66B3DECF" wp14:editId="35C4D4D8">
               <wp:simplePos x="0" y="0"/>
               <wp:positionH relativeFrom="column">
                 <wp:posOffset>-50165</wp:posOffset>
               </wp:positionH>
               <wp:positionV relativeFrom="paragraph">
-                <wp:posOffset>31420</wp:posOffset>
+                <wp:posOffset>177419</wp:posOffset>
               </wp:positionV>
               <wp:extent cx="5727802" cy="7315"/>
               <wp:effectExtent l="0" t="0" r="25400" b="31115"/>
@@ -1695,7 +1693,7 @@
         </mc:Choice>
         <mc:Fallback>
           <w:pict>
-            <v:line w14:anchorId="240E204C" id="Straight Connector 3" o:spid="_x0000_s1026" style="position:absolute;z-index:251659264;visibility:visible;mso-wrap-style:square;mso-wrap-distance-left:9pt;mso-wrap-distance-top:0;mso-wrap-distance-right:9pt;mso-wrap-distance-bottom:0;mso-position-horizontal:absolute;mso-position-horizontal-relative:text;mso-position-vertical:absolute;mso-position-vertical-relative:text" from="-3.95pt,2.45pt" to="447.05pt,3.05pt" o:gfxdata="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" strokecolor="#747070 [1614]">
+            <v:line w14:anchorId="7B9A823F" id="Straight Connector 3" o:spid="_x0000_s1026" style="position:absolute;z-index:251659264;visibility:visible;mso-wrap-style:square;mso-wrap-distance-left:9pt;mso-wrap-distance-top:0;mso-wrap-distance-right:9pt;mso-wrap-distance-bottom:0;mso-position-horizontal:absolute;mso-position-horizontal-relative:text;mso-position-vertical:absolute;mso-position-vertical-relative:text" from="-3.95pt,13.95pt" to="447.05pt,14.55pt" o:gfxdata="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" strokecolor="#747070 [1614]">
               <v:stroke joinstyle="miter"/>
             </v:line>
           </w:pict>
@@ -2050,7 +2048,7 @@
   <w:abstractNum w:abstractNumId="3" w15:restartNumberingAfterBreak="0">
     <w:nsid w:val="47F82942"/>
     <w:multiLevelType w:val="multilevel"/>
-    <w:tmpl w:val="0A14E33C"/>
+    <w:tmpl w:val="86B69454"/>
     <w:lvl w:ilvl="0">
       <w:start w:val="1"/>
       <w:numFmt w:val="decimal"/>
@@ -2074,7 +2072,6 @@
     <w:lvl w:ilvl="2">
       <w:start w:val="1"/>
       <w:numFmt w:val="decimal"/>
-      <w:pStyle w:val="Heading3"/>
       <w:lvlText w:val="%1.%2.%3"/>
       <w:lvlJc w:val="left"/>
       <w:pPr>
@@ -2959,7 +2956,7 @@
     <w:link w:val="Heading1Char"/>
     <w:uiPriority w:val="9"/>
     <w:qFormat/>
-    <w:rsid w:val="00A06305"/>
+    <w:rsid w:val="00B6088C"/>
     <w:pPr>
       <w:keepNext/>
       <w:keepLines/>
@@ -2972,8 +2969,8 @@
     <w:rPr>
       <w:rFonts w:ascii="Segoe UI Semibold" w:eastAsiaTheme="majorEastAsia" w:hAnsi="Segoe UI Semibold" w:cs="Segoe UI Semibold"/>
       <w:color w:val="3B3838" w:themeColor="background2" w:themeShade="40"/>
-      <w:sz w:val="28"/>
-      <w:szCs w:val="28"/>
+      <w:sz w:val="24"/>
+      <w:szCs w:val="24"/>
     </w:rPr>
   </w:style>
   <w:style w:type="paragraph" w:styleId="Heading2">
@@ -2984,7 +2981,7 @@
     <w:uiPriority w:val="9"/>
     <w:unhideWhenUsed/>
     <w:qFormat/>
-    <w:rsid w:val="00A06305"/>
+    <w:rsid w:val="00B6088C"/>
     <w:pPr>
       <w:keepNext/>
       <w:keepLines/>
@@ -2998,34 +2995,23 @@
     <w:rPr>
       <w:rFonts w:ascii="Segoe UI Semibold" w:eastAsiaTheme="majorEastAsia" w:hAnsi="Segoe UI Semibold" w:cs="Segoe UI Semibold"/>
       <w:color w:val="767171" w:themeColor="background2" w:themeShade="80"/>
-      <w:sz w:val="28"/>
-      <w:szCs w:val="28"/>
     </w:rPr>
   </w:style>
   <w:style w:type="paragraph" w:styleId="Heading3">
     <w:name w:val="heading 3"/>
-    <w:basedOn w:val="Normal"/>
+    <w:basedOn w:val="Heading4"/>
     <w:next w:val="Normal"/>
     <w:link w:val="Heading3Char"/>
     <w:uiPriority w:val="9"/>
     <w:unhideWhenUsed/>
     <w:qFormat/>
-    <w:rsid w:val="001D3E8A"/>
+    <w:rsid w:val="00B6088C"/>
     <w:pPr>
-      <w:keepNext/>
-      <w:keepLines/>
-      <w:numPr>
-        <w:ilvl w:val="2"/>
-        <w:numId w:val="1"/>
-      </w:numPr>
-      <w:spacing w:before="40" w:after="0"/>
       <w:outlineLvl w:val="2"/>
     </w:pPr>
     <w:rPr>
-      <w:rFonts w:ascii="Segoe UI Semibold" w:eastAsiaTheme="majorEastAsia" w:hAnsi="Segoe UI Semibold" w:cs="Segoe UI Semibold"/>
-      <w:color w:val="767171" w:themeColor="background2" w:themeShade="80"/>
-      <w:sz w:val="24"/>
-      <w:szCs w:val="24"/>
+      <w:sz w:val="22"/>
+      <w:szCs w:val="22"/>
     </w:rPr>
   </w:style>
   <w:style w:type="paragraph" w:styleId="Heading4">
@@ -3276,12 +3262,12 @@
     <w:basedOn w:val="DefaultParagraphFont"/>
     <w:link w:val="Heading1"/>
     <w:uiPriority w:val="9"/>
-    <w:rsid w:val="00A06305"/>
+    <w:rsid w:val="00B6088C"/>
     <w:rPr>
       <w:rFonts w:ascii="Segoe UI Semibold" w:eastAsiaTheme="majorEastAsia" w:hAnsi="Segoe UI Semibold" w:cs="Segoe UI Semibold"/>
       <w:color w:val="3B3838" w:themeColor="background2" w:themeShade="40"/>
-      <w:sz w:val="28"/>
-      <w:szCs w:val="28"/>
+      <w:sz w:val="24"/>
+      <w:szCs w:val="24"/>
     </w:rPr>
   </w:style>
   <w:style w:type="paragraph" w:styleId="Title">
@@ -3323,12 +3309,10 @@
     <w:basedOn w:val="DefaultParagraphFont"/>
     <w:link w:val="Heading2"/>
     <w:uiPriority w:val="9"/>
-    <w:rsid w:val="00A06305"/>
+    <w:rsid w:val="00B6088C"/>
     <w:rPr>
       <w:rFonts w:ascii="Segoe UI Semibold" w:eastAsiaTheme="majorEastAsia" w:hAnsi="Segoe UI Semibold" w:cs="Segoe UI Semibold"/>
       <w:color w:val="767171" w:themeColor="background2" w:themeShade="80"/>
-      <w:sz w:val="28"/>
-      <w:szCs w:val="28"/>
     </w:rPr>
   </w:style>
   <w:style w:type="character" w:customStyle="1" w:styleId="Heading3Char">
@@ -3336,12 +3320,10 @@
     <w:basedOn w:val="DefaultParagraphFont"/>
     <w:link w:val="Heading3"/>
     <w:uiPriority w:val="9"/>
-    <w:rsid w:val="001D3E8A"/>
+    <w:rsid w:val="00B6088C"/>
     <w:rPr>
       <w:rFonts w:ascii="Segoe UI Semibold" w:eastAsiaTheme="majorEastAsia" w:hAnsi="Segoe UI Semibold" w:cs="Segoe UI Semibold"/>
       <w:color w:val="767171" w:themeColor="background2" w:themeShade="80"/>
-      <w:sz w:val="24"/>
-      <w:szCs w:val="24"/>
     </w:rPr>
   </w:style>
   <w:style w:type="character" w:customStyle="1" w:styleId="Heading4Char">

</xml_diff>